<commit_message>
README upload - structure, sequence preprocessing, data, links
</commit_message>
<xml_diff>
--- a/notes.docx
+++ b/notes.docx
@@ -498,62 +498,6 @@
       </w:pPr>
       <w:r>
         <w:rPr>
-          <w:color w:val="auto"/>
-        </w:rPr>
-        <w:t>Odkazy</w:t>
-      </w:r>
-    </w:p>
-    <w:p>
-      <w:pPr>
-        <w:pStyle w:val="Normal"/>
-        <w:rPr/>
-      </w:pPr>
-      <w:hyperlink r:id="rId2">
-        <w:r>
-          <w:rPr>
-            <w:rStyle w:val="InternetLink"/>
-          </w:rPr>
-          <w:t>https://www.ncbi.nlm.nih.gov/sars-cov-2/</w:t>
-        </w:r>
-      </w:hyperlink>
-    </w:p>
-    <w:p>
-      <w:pPr>
-        <w:pStyle w:val="Normal"/>
-        <w:rPr/>
-      </w:pPr>
-      <w:hyperlink r:id="rId3">
-        <w:r>
-          <w:rPr>
-            <w:rStyle w:val="InternetLink"/>
-          </w:rPr>
-          <w:t>https://www.cdc.gov/coronavirus/2019-ncov/cases-updates/variant-surveillance.html</w:t>
-        </w:r>
-      </w:hyperlink>
-    </w:p>
-    <w:p>
-      <w:pPr>
-        <w:pStyle w:val="Normal"/>
-        <w:rPr/>
-      </w:pPr>
-      <w:hyperlink r:id="rId4">
-        <w:r>
-          <w:rPr>
-            <w:rStyle w:val="InternetLink"/>
-          </w:rPr>
-          <w:t>https://nextstrain.org/sars-cov-2/</w:t>
-        </w:r>
-      </w:hyperlink>
-    </w:p>
-    <w:p>
-      <w:pPr>
-        <w:pStyle w:val="Heading1"/>
-        <w:rPr>
-          <w:color w:val="auto"/>
-        </w:rPr>
-      </w:pPr>
-      <w:r>
-        <w:rPr>
           <w:rFonts w:eastAsia="" w:cs=""/>
           <w:color w:val="auto"/>
           <w:sz w:val="32"/>
@@ -728,15 +672,65 @@
         </w:rPr>
         <w:t xml:space="preserve"> </w:t>
       </w:r>
-      <w:hyperlink r:id="rId5">
+      <w:r>
+        <w:rPr>
+          <w:rStyle w:val="InternetLink"/>
+          <w:color w:val="auto"/>
+        </w:rPr>
+        <w:t>https://towardsdatascience.com/python-and-numpy-for-sars-cov-2-gene-mutation-analysis-805833fbb23f</w:t>
+      </w:r>
+    </w:p>
+    <w:p>
+      <w:pPr>
+        <w:pStyle w:val="Normal"/>
+        <w:rPr>
+          <w:color w:val="auto"/>
+        </w:rPr>
+      </w:pPr>
+      <w:r>
+        <w:rPr>
+          <w:color w:val="auto"/>
+        </w:rPr>
+      </w:r>
+    </w:p>
+    <w:p>
+      <w:pPr>
+        <w:pStyle w:val="Normal"/>
+        <w:rPr>
+          <w:color w:val="auto"/>
+        </w:rPr>
+      </w:pPr>
+      <w:r>
+        <w:rPr>
+          <w:color w:val="auto"/>
+        </w:rPr>
+        <w:t>Pro nás příliš složitá analýza:</w:t>
+      </w:r>
+    </w:p>
+    <w:p>
+      <w:pPr>
+        <w:pStyle w:val="Normal"/>
+        <w:rPr>
+          <w:color w:val="auto"/>
+        </w:rPr>
+      </w:pPr>
+      <w:hyperlink r:id="rId2">
         <w:r>
           <w:rPr>
             <w:rStyle w:val="InternetLink"/>
             <w:color w:val="auto"/>
           </w:rPr>
-          <w:t>https://towardsdatascience.com/python-and-numpy-for-sars-cov-2-gene-mutation-analysis-805833fbb23f</w:t>
+          <w:t>http://staden.sourceforge.net/mutations/index.html</w:t>
         </w:r>
       </w:hyperlink>
+      <w:hyperlink r:id="rId3">
+        <w:r>
+          <w:rPr>
+            <w:color w:val="auto"/>
+          </w:rPr>
+          <w:t xml:space="preserve"> </w:t>
+        </w:r>
+      </w:hyperlink>
     </w:p>
     <w:p>
       <w:pPr>
@@ -747,9 +741,10 @@
       </w:pPr>
       <w:r>
         <w:rPr>
-          <w:color w:val="auto"/>
-        </w:rPr>
-        <w:t>Pro nás příliš složitá analýza:</w:t>
+          <w:rStyle w:val="InternetLink"/>
+          <w:color w:val="auto"/>
+        </w:rPr>
+        <w:t>https://docs.gdc.cancer.gov/Data/Bioinformatics_Pipelines/DNA_Seq_Variant_Calling_Pipeline/</w:t>
       </w:r>
     </w:p>
     <w:p>
@@ -763,22 +758,6 @@
         <w:rPr>
           <w:color w:val="auto"/>
         </w:rPr>
-        <w:t>http://staden.sourceforge.net/mutations/index.html</w:t>
-      </w:r>
-    </w:p>
-    <w:p>
-      <w:pPr>
-        <w:pStyle w:val="Normal"/>
-        <w:rPr>
-          <w:color w:val="auto"/>
-        </w:rPr>
-      </w:pPr>
-      <w:r>
-        <w:rPr>
-          <w:rStyle w:val="InternetLink"/>
-          <w:color w:val="auto"/>
-        </w:rPr>
-        <w:t>https://docs.gdc.cancer.gov/Data/Bioinformatics_Pipelines/DNA_Seq_Variant_Calling_Pipeline/</w:t>
       </w:r>
     </w:p>
     <w:p>
@@ -1749,6 +1728,14 @@
       <w:shd w:fill="E1DFDD" w:val="clear"/>
     </w:rPr>
   </w:style>
+  <w:style w:type="character" w:styleId="VisitedInternetLink">
+    <w:name w:val="FollowedHyperlink"/>
+    <w:rPr>
+      <w:color w:val="800000"/>
+      <w:u w:val="single"/>
+      <w:lang w:val="zxx" w:eastAsia="zxx" w:bidi="zxx"/>
+    </w:rPr>
+  </w:style>
   <w:style w:type="paragraph" w:styleId="Heading">
     <w:name w:val="Heading"/>
     <w:basedOn w:val="Normal"/>

</xml_diff>